<commit_message>
flask_app_with_database_for_astrounauts is working db
</commit_message>
<xml_diff>
--- a/Project Documentation.docx
+++ b/Project Documentation.docx
@@ -417,94 +417,267 @@
         <w:jc w:val="both"/>
         <w:rPr>
           <w:rFonts w:ascii="Roboto" w:eastAsia="Times New Roman" w:hAnsi="Roboto" w:cs="Times New Roman"/>
-          <w:color w:val="000000" w:themeColor="text1"/>
-          <w:sz w:val="36"/>
-          <w:szCs w:val="36"/>
-          <w:lang w:val="en-IN" w:eastAsia="en-GB"/>
-        </w:rPr>
-      </w:pPr>
-    </w:p>
-    <w:p>
-      <w:pPr>
-        <w:jc w:val="both"/>
-        <w:rPr>
-          <w:rFonts w:ascii="Roboto" w:eastAsia="Times New Roman" w:hAnsi="Roboto" w:cs="Times New Roman"/>
-          <w:color w:val="000000" w:themeColor="text1"/>
-          <w:sz w:val="36"/>
-          <w:szCs w:val="36"/>
-          <w:lang w:val="en-IN" w:eastAsia="en-GB"/>
-        </w:rPr>
-      </w:pPr>
-    </w:p>
-    <w:p>
-      <w:pPr>
-        <w:jc w:val="both"/>
-        <w:rPr>
-          <w:rFonts w:ascii="Roboto" w:eastAsia="Times New Roman" w:hAnsi="Roboto" w:cs="Times New Roman"/>
-          <w:color w:val="000000" w:themeColor="text1"/>
-          <w:sz w:val="36"/>
-          <w:szCs w:val="36"/>
-          <w:lang w:val="en-IN" w:eastAsia="en-GB"/>
-        </w:rPr>
-      </w:pPr>
-    </w:p>
-    <w:p>
-      <w:pPr>
-        <w:jc w:val="both"/>
-        <w:rPr>
-          <w:rFonts w:ascii="Roboto" w:eastAsia="Times New Roman" w:hAnsi="Roboto" w:cs="Times New Roman"/>
-          <w:color w:val="000000" w:themeColor="text1"/>
-          <w:sz w:val="36"/>
-          <w:szCs w:val="36"/>
-          <w:lang w:val="en-IN" w:eastAsia="en-GB"/>
-        </w:rPr>
-      </w:pPr>
-    </w:p>
-    <w:p>
-      <w:pPr>
-        <w:jc w:val="both"/>
-        <w:rPr>
-          <w:rFonts w:ascii="Roboto" w:eastAsia="Times New Roman" w:hAnsi="Roboto" w:cs="Times New Roman"/>
-          <w:color w:val="000000" w:themeColor="text1"/>
-          <w:sz w:val="36"/>
-          <w:szCs w:val="36"/>
-          <w:lang w:val="en-IN" w:eastAsia="en-GB"/>
-        </w:rPr>
-      </w:pPr>
-    </w:p>
-    <w:p>
-      <w:pPr>
-        <w:jc w:val="both"/>
-        <w:rPr>
-          <w:rFonts w:ascii="Roboto" w:eastAsia="Times New Roman" w:hAnsi="Roboto" w:cs="Times New Roman"/>
-          <w:color w:val="000000" w:themeColor="text1"/>
-          <w:sz w:val="36"/>
-          <w:szCs w:val="36"/>
-          <w:lang w:val="en-IN" w:eastAsia="en-GB"/>
-        </w:rPr>
-      </w:pPr>
-    </w:p>
-    <w:p>
-      <w:pPr>
-        <w:jc w:val="both"/>
-        <w:rPr>
-          <w:rFonts w:ascii="Roboto" w:eastAsia="Times New Roman" w:hAnsi="Roboto" w:cs="Times New Roman"/>
-          <w:b/>
-          <w:bCs/>
-          <w:color w:val="000000" w:themeColor="text1"/>
-          <w:sz w:val="40"/>
-          <w:szCs w:val="40"/>
-          <w:lang w:val="en-IN" w:eastAsia="en-GB"/>
-        </w:rPr>
-      </w:pPr>
-      <w:r>
-        <w:rPr>
-          <w:rFonts w:ascii="Roboto" w:eastAsia="Times New Roman" w:hAnsi="Roboto" w:cs="Times New Roman"/>
-          <w:b/>
-          <w:bCs/>
-          <w:color w:val="000000" w:themeColor="text1"/>
-          <w:sz w:val="40"/>
-          <w:szCs w:val="40"/>
+          <w:b/>
+          <w:bCs/>
+          <w:color w:val="000000" w:themeColor="text1"/>
+          <w:sz w:val="40"/>
+          <w:szCs w:val="40"/>
+          <w:lang w:val="en-IN" w:eastAsia="en-GB"/>
+        </w:rPr>
+      </w:pPr>
+    </w:p>
+    <w:p>
+      <w:pPr>
+        <w:jc w:val="both"/>
+        <w:rPr>
+          <w:rFonts w:ascii="Roboto" w:eastAsia="Times New Roman" w:hAnsi="Roboto" w:cs="Times New Roman"/>
+          <w:b/>
+          <w:bCs/>
+          <w:color w:val="000000" w:themeColor="text1"/>
+          <w:sz w:val="40"/>
+          <w:szCs w:val="40"/>
+          <w:lang w:val="en-IN" w:eastAsia="en-GB"/>
+        </w:rPr>
+      </w:pPr>
+    </w:p>
+    <w:p>
+      <w:pPr>
+        <w:jc w:val="both"/>
+        <w:rPr>
+          <w:rFonts w:ascii="Roboto" w:eastAsia="Times New Roman" w:hAnsi="Roboto" w:cs="Times New Roman"/>
+          <w:b/>
+          <w:bCs/>
+          <w:color w:val="000000" w:themeColor="text1"/>
+          <w:sz w:val="40"/>
+          <w:szCs w:val="40"/>
+          <w:lang w:val="en-IN" w:eastAsia="en-GB"/>
+        </w:rPr>
+      </w:pPr>
+    </w:p>
+    <w:p>
+      <w:pPr>
+        <w:jc w:val="both"/>
+        <w:rPr>
+          <w:rFonts w:ascii="Roboto" w:eastAsia="Times New Roman" w:hAnsi="Roboto" w:cs="Times New Roman"/>
+          <w:b/>
+          <w:bCs/>
+          <w:color w:val="000000" w:themeColor="text1"/>
+          <w:sz w:val="40"/>
+          <w:szCs w:val="40"/>
+          <w:lang w:val="en-IN" w:eastAsia="en-GB"/>
+        </w:rPr>
+      </w:pPr>
+    </w:p>
+    <w:p>
+      <w:pPr>
+        <w:jc w:val="both"/>
+        <w:rPr>
+          <w:rFonts w:ascii="Roboto" w:eastAsia="Times New Roman" w:hAnsi="Roboto" w:cs="Times New Roman"/>
+          <w:b/>
+          <w:bCs/>
+          <w:color w:val="000000" w:themeColor="text1"/>
+          <w:sz w:val="48"/>
+          <w:szCs w:val="48"/>
+          <w:lang w:val="en-IN" w:eastAsia="en-GB"/>
+        </w:rPr>
+      </w:pPr>
+      <w:r>
+        <w:rPr>
+          <w:rFonts w:ascii="Roboto" w:eastAsia="Times New Roman" w:hAnsi="Roboto" w:cs="Times New Roman"/>
+          <w:b/>
+          <w:bCs/>
+          <w:color w:val="000000" w:themeColor="text1"/>
+          <w:sz w:val="48"/>
+          <w:szCs w:val="48"/>
+          <w:lang w:val="en-IN" w:eastAsia="en-GB"/>
+        </w:rPr>
+        <w:lastRenderedPageBreak/>
+        <w:t>Techonlogies Used:</w:t>
+      </w:r>
+    </w:p>
+    <w:p>
+      <w:pPr>
+        <w:jc w:val="both"/>
+        <w:rPr>
+          <w:rFonts w:ascii="Roboto" w:eastAsia="Times New Roman" w:hAnsi="Roboto" w:cs="Times New Roman"/>
+          <w:color w:val="000000" w:themeColor="text1"/>
+          <w:sz w:val="48"/>
+          <w:szCs w:val="48"/>
+          <w:lang w:val="en-IN" w:eastAsia="en-GB"/>
+        </w:rPr>
+      </w:pPr>
+      <w:r>
+        <w:rPr>
+          <w:rFonts w:ascii="Roboto" w:eastAsia="Times New Roman" w:hAnsi="Roboto" w:cs="Times New Roman"/>
+          <w:b/>
+          <w:bCs/>
+          <w:color w:val="000000" w:themeColor="text1"/>
+          <w:sz w:val="48"/>
+          <w:szCs w:val="48"/>
+          <w:lang w:val="en-IN" w:eastAsia="en-GB"/>
+        </w:rPr>
+        <w:t>Front-End</w:t>
+      </w:r>
+      <w:r>
+        <w:rPr>
+          <w:rFonts w:ascii="Roboto" w:eastAsia="Times New Roman" w:hAnsi="Roboto" w:cs="Times New Roman"/>
+          <w:b/>
+          <w:bCs/>
+          <w:color w:val="000000" w:themeColor="text1"/>
+          <w:sz w:val="48"/>
+          <w:szCs w:val="48"/>
+          <w:lang w:val="en-IN" w:eastAsia="en-GB"/>
+        </w:rPr>
+        <w:t xml:space="preserve"> :</w:t>
+      </w:r>
+      <w:r>
+        <w:rPr>
+          <w:rFonts w:ascii="Roboto" w:eastAsia="Times New Roman" w:hAnsi="Roboto" w:cs="Times New Roman"/>
+          <w:b/>
+          <w:bCs/>
+          <w:color w:val="000000" w:themeColor="text1"/>
+          <w:sz w:val="48"/>
+          <w:szCs w:val="48"/>
+          <w:lang w:val="en-IN" w:eastAsia="en-GB"/>
+        </w:rPr>
+        <w:t xml:space="preserve"> </w:t>
+      </w:r>
+      <w:r>
+        <w:rPr>
+          <w:rFonts w:ascii="Roboto" w:eastAsia="Times New Roman" w:hAnsi="Roboto" w:cs="Times New Roman"/>
+          <w:color w:val="000000" w:themeColor="text1"/>
+          <w:sz w:val="48"/>
+          <w:szCs w:val="48"/>
+          <w:lang w:val="en-IN" w:eastAsia="en-GB"/>
+        </w:rPr>
+        <w:t>HTML, CSS, JavaScript</w:t>
+      </w:r>
+    </w:p>
+    <w:p>
+      <w:pPr>
+        <w:jc w:val="both"/>
+        <w:rPr>
+          <w:rFonts w:ascii="Roboto" w:eastAsia="Times New Roman" w:hAnsi="Roboto" w:cs="Times New Roman"/>
+          <w:color w:val="000000" w:themeColor="text1"/>
+          <w:sz w:val="48"/>
+          <w:szCs w:val="48"/>
+          <w:lang w:val="en-IN" w:eastAsia="en-GB"/>
+        </w:rPr>
+      </w:pPr>
+      <w:r>
+        <w:rPr>
+          <w:rFonts w:ascii="Roboto" w:eastAsia="Times New Roman" w:hAnsi="Roboto" w:cs="Times New Roman"/>
+          <w:b/>
+          <w:bCs/>
+          <w:color w:val="000000" w:themeColor="text1"/>
+          <w:sz w:val="48"/>
+          <w:szCs w:val="48"/>
+          <w:lang w:val="en-IN" w:eastAsia="en-GB"/>
+        </w:rPr>
+        <w:t>Back-End</w:t>
+      </w:r>
+      <w:r>
+        <w:rPr>
+          <w:rFonts w:ascii="Roboto" w:eastAsia="Times New Roman" w:hAnsi="Roboto" w:cs="Times New Roman"/>
+          <w:b/>
+          <w:bCs/>
+          <w:color w:val="000000" w:themeColor="text1"/>
+          <w:sz w:val="48"/>
+          <w:szCs w:val="48"/>
+          <w:lang w:val="en-IN" w:eastAsia="en-GB"/>
+        </w:rPr>
+        <w:t xml:space="preserve"> :</w:t>
+      </w:r>
+      <w:r>
+        <w:rPr>
+          <w:rFonts w:ascii="Roboto" w:eastAsia="Times New Roman" w:hAnsi="Roboto" w:cs="Times New Roman"/>
+          <w:b/>
+          <w:bCs/>
+          <w:color w:val="000000" w:themeColor="text1"/>
+          <w:sz w:val="48"/>
+          <w:szCs w:val="48"/>
+          <w:lang w:val="en-IN" w:eastAsia="en-GB"/>
+        </w:rPr>
+        <w:t xml:space="preserve"> </w:t>
+      </w:r>
+      <w:r>
+        <w:rPr>
+          <w:rFonts w:ascii="Roboto" w:eastAsia="Times New Roman" w:hAnsi="Roboto" w:cs="Times New Roman"/>
+          <w:color w:val="000000" w:themeColor="text1"/>
+          <w:sz w:val="48"/>
+          <w:szCs w:val="48"/>
+          <w:lang w:val="en-IN" w:eastAsia="en-GB"/>
+        </w:rPr>
+        <w:t>Python, Flask Framework, SQLite</w:t>
+      </w:r>
+    </w:p>
+    <w:p>
+      <w:pPr>
+        <w:jc w:val="both"/>
+        <w:rPr>
+          <w:rFonts w:ascii="Roboto" w:eastAsia="Times New Roman" w:hAnsi="Roboto" w:cs="Times New Roman"/>
+          <w:color w:val="000000" w:themeColor="text1"/>
+          <w:sz w:val="48"/>
+          <w:szCs w:val="48"/>
+          <w:lang w:val="en-IN" w:eastAsia="en-GB"/>
+        </w:rPr>
+      </w:pPr>
+      <w:r>
+        <w:rPr>
+          <w:rFonts w:ascii="Roboto" w:eastAsia="Times New Roman" w:hAnsi="Roboto" w:cs="Times New Roman"/>
+          <w:b/>
+          <w:bCs/>
+          <w:color w:val="000000" w:themeColor="text1"/>
+          <w:sz w:val="48"/>
+          <w:szCs w:val="48"/>
+          <w:lang w:val="en-IN" w:eastAsia="en-GB"/>
+        </w:rPr>
+        <w:t xml:space="preserve">APIs : </w:t>
+      </w:r>
+      <w:r>
+        <w:rPr>
+          <w:rFonts w:ascii="Roboto" w:eastAsia="Times New Roman" w:hAnsi="Roboto" w:cs="Times New Roman"/>
+          <w:color w:val="000000" w:themeColor="text1"/>
+          <w:sz w:val="48"/>
+          <w:szCs w:val="48"/>
+          <w:lang w:val="en-IN" w:eastAsia="en-GB"/>
+        </w:rPr>
+        <w:t>open-notify.org, mapbox</w:t>
+      </w:r>
+    </w:p>
+    <w:p>
+      <w:pPr>
+        <w:jc w:val="both"/>
+        <w:rPr>
+          <w:rFonts w:ascii="Roboto" w:eastAsia="Times New Roman" w:hAnsi="Roboto" w:cs="Times New Roman"/>
+          <w:color w:val="000000" w:themeColor="text1"/>
+          <w:sz w:val="40"/>
+          <w:szCs w:val="40"/>
+          <w:lang w:val="en-IN" w:eastAsia="en-GB"/>
+        </w:rPr>
+      </w:pPr>
+    </w:p>
+    <w:p>
+      <w:pPr>
+        <w:jc w:val="both"/>
+        <w:rPr>
+          <w:rFonts w:ascii="Roboto" w:eastAsia="Times New Roman" w:hAnsi="Roboto" w:cs="Times New Roman"/>
+          <w:b/>
+          <w:bCs/>
+          <w:color w:val="000000" w:themeColor="text1"/>
+          <w:sz w:val="44"/>
+          <w:szCs w:val="44"/>
+          <w:lang w:val="en-IN" w:eastAsia="en-GB"/>
+        </w:rPr>
+      </w:pPr>
+      <w:r>
+        <w:rPr>
+          <w:rFonts w:ascii="Roboto" w:eastAsia="Times New Roman" w:hAnsi="Roboto" w:cs="Times New Roman"/>
+          <w:b/>
+          <w:bCs/>
+          <w:color w:val="000000" w:themeColor="text1"/>
+          <w:sz w:val="44"/>
+          <w:szCs w:val="44"/>
           <w:lang w:val="en-IN" w:eastAsia="en-GB"/>
         </w:rPr>
         <w:t>MINOR PROJECT LAB :</w:t>
@@ -516,29 +689,29 @@
         <w:rPr>
           <w:rFonts w:ascii="Roboto" w:eastAsia="Times New Roman" w:hAnsi="Roboto" w:cs="Times New Roman"/>
           <w:color w:val="000000" w:themeColor="text1"/>
-          <w:sz w:val="36"/>
-          <w:szCs w:val="36"/>
-          <w:lang w:val="en-IN" w:eastAsia="en-GB"/>
-        </w:rPr>
-      </w:pPr>
-    </w:p>
-    <w:p>
-      <w:pPr>
-        <w:jc w:val="both"/>
-        <w:rPr>
-          <w:rFonts w:ascii="Roboto" w:eastAsia="Times New Roman" w:hAnsi="Roboto" w:cs="Times New Roman"/>
-          <w:color w:val="000000" w:themeColor="text1"/>
-          <w:sz w:val="36"/>
-          <w:szCs w:val="36"/>
-          <w:lang w:val="en-IN" w:eastAsia="en-GB"/>
-        </w:rPr>
-      </w:pPr>
-      <w:r>
-        <w:rPr>
-          <w:rFonts w:ascii="Roboto" w:eastAsia="Times New Roman" w:hAnsi="Roboto" w:cs="Times New Roman"/>
-          <w:color w:val="000000" w:themeColor="text1"/>
-          <w:sz w:val="36"/>
-          <w:szCs w:val="36"/>
+          <w:sz w:val="40"/>
+          <w:szCs w:val="40"/>
+          <w:lang w:val="en-IN" w:eastAsia="en-GB"/>
+        </w:rPr>
+      </w:pPr>
+    </w:p>
+    <w:p>
+      <w:pPr>
+        <w:jc w:val="both"/>
+        <w:rPr>
+          <w:rFonts w:ascii="Roboto" w:eastAsia="Times New Roman" w:hAnsi="Roboto" w:cs="Times New Roman"/>
+          <w:color w:val="000000" w:themeColor="text1"/>
+          <w:sz w:val="40"/>
+          <w:szCs w:val="40"/>
+          <w:lang w:val="en-IN" w:eastAsia="en-GB"/>
+        </w:rPr>
+      </w:pPr>
+      <w:r>
+        <w:rPr>
+          <w:rFonts w:ascii="Roboto" w:eastAsia="Times New Roman" w:hAnsi="Roboto" w:cs="Times New Roman"/>
+          <w:color w:val="000000" w:themeColor="text1"/>
+          <w:sz w:val="40"/>
+          <w:szCs w:val="40"/>
           <w:lang w:val="en-IN" w:eastAsia="en-GB"/>
         </w:rPr>
         <w:t>Done:</w:t>
@@ -555,8 +728,8 @@
         <w:rPr>
           <w:rFonts w:ascii="Roboto" w:eastAsia="Times New Roman" w:hAnsi="Roboto" w:cs="Times New Roman"/>
           <w:color w:val="00B050"/>
-          <w:sz w:val="36"/>
-          <w:szCs w:val="36"/>
+          <w:sz w:val="40"/>
+          <w:szCs w:val="40"/>
           <w:lang w:val="en-IN" w:eastAsia="en-GB"/>
         </w:rPr>
       </w:pPr>
@@ -564,8 +737,8 @@
         <w:rPr>
           <w:rFonts w:ascii="Roboto" w:eastAsia="Times New Roman" w:hAnsi="Roboto" w:cs="Times New Roman"/>
           <w:color w:val="00B050"/>
-          <w:sz w:val="36"/>
-          <w:szCs w:val="36"/>
+          <w:sz w:val="40"/>
+          <w:szCs w:val="40"/>
           <w:lang w:val="en-IN" w:eastAsia="en-GB"/>
         </w:rPr>
         <w:t>About Page</w:t>
@@ -582,8 +755,8 @@
         <w:rPr>
           <w:rFonts w:ascii="Roboto" w:eastAsia="Times New Roman" w:hAnsi="Roboto" w:cs="Times New Roman"/>
           <w:color w:val="00B050"/>
-          <w:sz w:val="36"/>
-          <w:szCs w:val="36"/>
+          <w:sz w:val="40"/>
+          <w:szCs w:val="40"/>
           <w:lang w:val="en-IN" w:eastAsia="en-GB"/>
         </w:rPr>
       </w:pPr>
@@ -591,8 +764,8 @@
         <w:rPr>
           <w:rFonts w:ascii="Roboto" w:eastAsia="Times New Roman" w:hAnsi="Roboto" w:cs="Times New Roman"/>
           <w:color w:val="00B050"/>
-          <w:sz w:val="36"/>
-          <w:szCs w:val="36"/>
+          <w:sz w:val="40"/>
+          <w:szCs w:val="40"/>
           <w:lang w:val="en-IN" w:eastAsia="en-GB"/>
         </w:rPr>
         <w:t>Base.html</w:t>
@@ -609,8 +782,8 @@
         <w:rPr>
           <w:rFonts w:ascii="Roboto" w:eastAsia="Times New Roman" w:hAnsi="Roboto" w:cs="Times New Roman"/>
           <w:color w:val="00B050"/>
-          <w:sz w:val="36"/>
-          <w:szCs w:val="36"/>
+          <w:sz w:val="40"/>
+          <w:szCs w:val="40"/>
           <w:lang w:val="en-IN" w:eastAsia="en-GB"/>
         </w:rPr>
       </w:pPr>
@@ -618,8 +791,8 @@
         <w:rPr>
           <w:rFonts w:ascii="Roboto" w:eastAsia="Times New Roman" w:hAnsi="Roboto" w:cs="Times New Roman"/>
           <w:color w:val="00B050"/>
-          <w:sz w:val="36"/>
-          <w:szCs w:val="36"/>
+          <w:sz w:val="40"/>
+          <w:szCs w:val="40"/>
           <w:lang w:val="en-IN" w:eastAsia="en-GB"/>
         </w:rPr>
         <w:t>Nav Bar</w:t>
@@ -636,8 +809,8 @@
         <w:rPr>
           <w:rFonts w:ascii="Roboto" w:eastAsia="Times New Roman" w:hAnsi="Roboto" w:cs="Times New Roman"/>
           <w:color w:val="00B050"/>
-          <w:sz w:val="36"/>
-          <w:szCs w:val="36"/>
+          <w:sz w:val="40"/>
+          <w:szCs w:val="40"/>
           <w:lang w:val="en-IN" w:eastAsia="en-GB"/>
         </w:rPr>
       </w:pPr>
@@ -645,8 +818,8 @@
         <w:rPr>
           <w:rFonts w:ascii="Roboto" w:eastAsia="Times New Roman" w:hAnsi="Roboto" w:cs="Times New Roman"/>
           <w:color w:val="00B050"/>
-          <w:sz w:val="36"/>
-          <w:szCs w:val="36"/>
+          <w:sz w:val="40"/>
+          <w:szCs w:val="40"/>
           <w:lang w:val="en-IN" w:eastAsia="en-GB"/>
         </w:rPr>
         <w:t>Home Page</w:t>
@@ -663,8 +836,8 @@
         <w:rPr>
           <w:rFonts w:ascii="Roboto" w:eastAsia="Times New Roman" w:hAnsi="Roboto" w:cs="Times New Roman"/>
           <w:color w:val="00B050"/>
-          <w:sz w:val="36"/>
-          <w:szCs w:val="36"/>
+          <w:sz w:val="40"/>
+          <w:szCs w:val="40"/>
           <w:lang w:val="en-IN" w:eastAsia="en-GB"/>
         </w:rPr>
       </w:pPr>
@@ -672,8 +845,8 @@
         <w:rPr>
           <w:rFonts w:ascii="Roboto" w:eastAsia="Times New Roman" w:hAnsi="Roboto" w:cs="Times New Roman"/>
           <w:color w:val="00B050"/>
-          <w:sz w:val="36"/>
-          <w:szCs w:val="36"/>
+          <w:sz w:val="40"/>
+          <w:szCs w:val="40"/>
           <w:lang w:val="en-IN" w:eastAsia="en-GB"/>
         </w:rPr>
         <w:t>Flask App</w:t>
@@ -690,8 +863,8 @@
         <w:rPr>
           <w:rFonts w:ascii="Roboto" w:eastAsia="Times New Roman" w:hAnsi="Roboto" w:cs="Times New Roman"/>
           <w:color w:val="00B050"/>
-          <w:sz w:val="36"/>
-          <w:szCs w:val="36"/>
+          <w:sz w:val="40"/>
+          <w:szCs w:val="40"/>
           <w:lang w:val="en-IN" w:eastAsia="en-GB"/>
         </w:rPr>
       </w:pPr>
@@ -699,8 +872,8 @@
         <w:rPr>
           <w:rFonts w:ascii="Roboto" w:eastAsia="Times New Roman" w:hAnsi="Roboto" w:cs="Times New Roman"/>
           <w:color w:val="00B050"/>
-          <w:sz w:val="36"/>
-          <w:szCs w:val="36"/>
+          <w:sz w:val="40"/>
+          <w:szCs w:val="40"/>
           <w:lang w:val="en-IN" w:eastAsia="en-GB"/>
         </w:rPr>
         <w:t>App routes</w:t>
@@ -717,8 +890,8 @@
         <w:rPr>
           <w:rFonts w:ascii="Roboto" w:eastAsia="Times New Roman" w:hAnsi="Roboto" w:cs="Times New Roman"/>
           <w:color w:val="00B050"/>
-          <w:sz w:val="36"/>
-          <w:szCs w:val="36"/>
+          <w:sz w:val="40"/>
+          <w:szCs w:val="40"/>
           <w:lang w:val="en-IN" w:eastAsia="en-GB"/>
         </w:rPr>
       </w:pPr>
@@ -726,8 +899,8 @@
         <w:rPr>
           <w:rFonts w:ascii="Roboto" w:eastAsia="Times New Roman" w:hAnsi="Roboto" w:cs="Times New Roman"/>
           <w:color w:val="00B050"/>
-          <w:sz w:val="36"/>
-          <w:szCs w:val="36"/>
+          <w:sz w:val="40"/>
+          <w:szCs w:val="40"/>
           <w:lang w:val="en-IN" w:eastAsia="en-GB"/>
         </w:rPr>
         <w:t>Error Logging</w:t>
@@ -744,8 +917,8 @@
         <w:rPr>
           <w:rFonts w:ascii="Roboto" w:eastAsia="Times New Roman" w:hAnsi="Roboto" w:cs="Times New Roman"/>
           <w:color w:val="00B050"/>
-          <w:sz w:val="36"/>
-          <w:szCs w:val="36"/>
+          <w:sz w:val="40"/>
+          <w:szCs w:val="40"/>
           <w:lang w:val="en-IN" w:eastAsia="en-GB"/>
         </w:rPr>
       </w:pPr>
@@ -753,8 +926,8 @@
         <w:rPr>
           <w:rFonts w:ascii="Roboto" w:eastAsia="Times New Roman" w:hAnsi="Roboto" w:cs="Times New Roman"/>
           <w:color w:val="00B050"/>
-          <w:sz w:val="36"/>
-          <w:szCs w:val="36"/>
+          <w:sz w:val="40"/>
+          <w:szCs w:val="40"/>
           <w:lang w:val="en-IN" w:eastAsia="en-GB"/>
         </w:rPr>
         <w:t>Cloud Hosting (Need to update)</w:t>
@@ -771,8 +944,8 @@
         <w:rPr>
           <w:rFonts w:ascii="Roboto" w:eastAsia="Times New Roman" w:hAnsi="Roboto" w:cs="Times New Roman"/>
           <w:color w:val="00B050"/>
-          <w:sz w:val="36"/>
-          <w:szCs w:val="36"/>
+          <w:sz w:val="40"/>
+          <w:szCs w:val="40"/>
           <w:lang w:val="en-IN" w:eastAsia="en-GB"/>
         </w:rPr>
       </w:pPr>
@@ -780,8 +953,8 @@
         <w:rPr>
           <w:rFonts w:ascii="Roboto" w:eastAsia="Times New Roman" w:hAnsi="Roboto" w:cs="Times New Roman"/>
           <w:color w:val="00B050"/>
-          <w:sz w:val="36"/>
-          <w:szCs w:val="36"/>
+          <w:sz w:val="40"/>
+          <w:szCs w:val="40"/>
           <w:lang w:val="en-IN" w:eastAsia="en-GB"/>
         </w:rPr>
         <w:t>Python Fucntions to connect to open-notify</w:t>
@@ -798,8 +971,8 @@
         <w:rPr>
           <w:rFonts w:ascii="Roboto" w:eastAsia="Times New Roman" w:hAnsi="Roboto" w:cs="Times New Roman"/>
           <w:color w:val="00B050"/>
-          <w:sz w:val="36"/>
-          <w:szCs w:val="36"/>
+          <w:sz w:val="40"/>
+          <w:szCs w:val="40"/>
           <w:lang w:val="en-IN" w:eastAsia="en-GB"/>
         </w:rPr>
       </w:pPr>
@@ -807,8 +980,8 @@
         <w:rPr>
           <w:rFonts w:ascii="Roboto" w:eastAsia="Times New Roman" w:hAnsi="Roboto" w:cs="Times New Roman"/>
           <w:color w:val="00B050"/>
-          <w:sz w:val="36"/>
-          <w:szCs w:val="36"/>
+          <w:sz w:val="40"/>
+          <w:szCs w:val="40"/>
           <w:lang w:val="en-IN" w:eastAsia="en-GB"/>
         </w:rPr>
         <w:t>API connection</w:t>
@@ -825,8 +998,8 @@
         <w:rPr>
           <w:rFonts w:ascii="Roboto" w:eastAsia="Times New Roman" w:hAnsi="Roboto" w:cs="Times New Roman"/>
           <w:color w:val="00B050"/>
-          <w:sz w:val="36"/>
-          <w:szCs w:val="36"/>
+          <w:sz w:val="40"/>
+          <w:szCs w:val="40"/>
           <w:lang w:val="en-IN" w:eastAsia="en-GB"/>
         </w:rPr>
       </w:pPr>
@@ -834,8 +1007,8 @@
         <w:rPr>
           <w:rFonts w:ascii="Roboto" w:eastAsia="Times New Roman" w:hAnsi="Roboto" w:cs="Times New Roman"/>
           <w:color w:val="00B050"/>
-          <w:sz w:val="36"/>
-          <w:szCs w:val="36"/>
+          <w:sz w:val="40"/>
+          <w:szCs w:val="40"/>
           <w:lang w:val="en-IN" w:eastAsia="en-GB"/>
         </w:rPr>
         <w:t>Map Box</w:t>
@@ -852,8 +1025,8 @@
         <w:rPr>
           <w:rFonts w:ascii="Roboto" w:eastAsia="Times New Roman" w:hAnsi="Roboto" w:cs="Times New Roman"/>
           <w:color w:val="00B050"/>
-          <w:sz w:val="36"/>
-          <w:szCs w:val="36"/>
+          <w:sz w:val="40"/>
+          <w:szCs w:val="40"/>
           <w:lang w:val="en-IN" w:eastAsia="en-GB"/>
         </w:rPr>
       </w:pPr>
@@ -861,8 +1034,8 @@
         <w:rPr>
           <w:rFonts w:ascii="Roboto" w:eastAsia="Times New Roman" w:hAnsi="Roboto" w:cs="Times New Roman"/>
           <w:color w:val="00B050"/>
-          <w:sz w:val="36"/>
-          <w:szCs w:val="36"/>
+          <w:sz w:val="40"/>
+          <w:szCs w:val="40"/>
           <w:lang w:val="en-IN" w:eastAsia="en-GB"/>
         </w:rPr>
         <w:t>GitHub</w:t>
@@ -875,41 +1048,41 @@
         <w:rPr>
           <w:rFonts w:ascii="Roboto" w:eastAsia="Times New Roman" w:hAnsi="Roboto" w:cs="Times New Roman"/>
           <w:color w:val="000000" w:themeColor="text1"/>
-          <w:sz w:val="36"/>
-          <w:szCs w:val="36"/>
-          <w:lang w:val="en-IN" w:eastAsia="en-GB"/>
-        </w:rPr>
-      </w:pPr>
-    </w:p>
-    <w:p>
-      <w:pPr>
-        <w:jc w:val="both"/>
-        <w:rPr>
-          <w:rFonts w:ascii="Roboto" w:eastAsia="Times New Roman" w:hAnsi="Roboto" w:cs="Times New Roman"/>
-          <w:color w:val="000000" w:themeColor="text1"/>
-          <w:sz w:val="36"/>
-          <w:szCs w:val="36"/>
-          <w:lang w:val="en-IN" w:eastAsia="en-GB"/>
-        </w:rPr>
-      </w:pPr>
-    </w:p>
-    <w:p>
-      <w:pPr>
-        <w:jc w:val="both"/>
-        <w:rPr>
-          <w:rFonts w:ascii="Roboto" w:eastAsia="Times New Roman" w:hAnsi="Roboto" w:cs="Times New Roman"/>
-          <w:color w:val="000000" w:themeColor="text1"/>
-          <w:sz w:val="36"/>
-          <w:szCs w:val="36"/>
-          <w:lang w:val="en-IN" w:eastAsia="en-GB"/>
-        </w:rPr>
-      </w:pPr>
-      <w:r>
-        <w:rPr>
-          <w:rFonts w:ascii="Roboto" w:eastAsia="Times New Roman" w:hAnsi="Roboto" w:cs="Times New Roman"/>
-          <w:color w:val="000000" w:themeColor="text1"/>
-          <w:sz w:val="36"/>
-          <w:szCs w:val="36"/>
+          <w:sz w:val="40"/>
+          <w:szCs w:val="40"/>
+          <w:lang w:val="en-IN" w:eastAsia="en-GB"/>
+        </w:rPr>
+      </w:pPr>
+    </w:p>
+    <w:p>
+      <w:pPr>
+        <w:jc w:val="both"/>
+        <w:rPr>
+          <w:rFonts w:ascii="Roboto" w:eastAsia="Times New Roman" w:hAnsi="Roboto" w:cs="Times New Roman"/>
+          <w:color w:val="000000" w:themeColor="text1"/>
+          <w:sz w:val="40"/>
+          <w:szCs w:val="40"/>
+          <w:lang w:val="en-IN" w:eastAsia="en-GB"/>
+        </w:rPr>
+      </w:pPr>
+    </w:p>
+    <w:p>
+      <w:pPr>
+        <w:jc w:val="both"/>
+        <w:rPr>
+          <w:rFonts w:ascii="Roboto" w:eastAsia="Times New Roman" w:hAnsi="Roboto" w:cs="Times New Roman"/>
+          <w:color w:val="000000" w:themeColor="text1"/>
+          <w:sz w:val="40"/>
+          <w:szCs w:val="40"/>
+          <w:lang w:val="en-IN" w:eastAsia="en-GB"/>
+        </w:rPr>
+      </w:pPr>
+      <w:r>
+        <w:rPr>
+          <w:rFonts w:ascii="Roboto" w:eastAsia="Times New Roman" w:hAnsi="Roboto" w:cs="Times New Roman"/>
+          <w:color w:val="000000" w:themeColor="text1"/>
+          <w:sz w:val="40"/>
+          <w:szCs w:val="40"/>
           <w:lang w:val="en-IN" w:eastAsia="en-GB"/>
         </w:rPr>
         <w:t>To Do:</w:t>
@@ -926,8 +1099,8 @@
         <w:rPr>
           <w:rFonts w:ascii="Roboto" w:eastAsia="Times New Roman" w:hAnsi="Roboto" w:cs="Times New Roman"/>
           <w:color w:val="FF0000"/>
-          <w:sz w:val="36"/>
-          <w:szCs w:val="36"/>
+          <w:sz w:val="40"/>
+          <w:szCs w:val="40"/>
           <w:lang w:val="en-IN" w:eastAsia="en-GB"/>
         </w:rPr>
       </w:pPr>
@@ -935,8 +1108,8 @@
         <w:rPr>
           <w:rFonts w:ascii="Roboto" w:eastAsia="Times New Roman" w:hAnsi="Roboto" w:cs="Times New Roman"/>
           <w:color w:val="FF0000"/>
-          <w:sz w:val="36"/>
-          <w:szCs w:val="36"/>
+          <w:sz w:val="40"/>
+          <w:szCs w:val="40"/>
           <w:lang w:val="en-IN" w:eastAsia="en-GB"/>
         </w:rPr>
         <w:t>Database connectivity</w:t>
@@ -953,8 +1126,8 @@
         <w:rPr>
           <w:rFonts w:ascii="Roboto" w:eastAsia="Times New Roman" w:hAnsi="Roboto" w:cs="Times New Roman"/>
           <w:color w:val="FF0000"/>
-          <w:sz w:val="36"/>
-          <w:szCs w:val="36"/>
+          <w:sz w:val="40"/>
+          <w:szCs w:val="40"/>
           <w:lang w:val="en-IN" w:eastAsia="en-GB"/>
         </w:rPr>
       </w:pPr>
@@ -962,8 +1135,8 @@
         <w:rPr>
           <w:rFonts w:ascii="Roboto" w:eastAsia="Times New Roman" w:hAnsi="Roboto" w:cs="Times New Roman"/>
           <w:color w:val="FF0000"/>
-          <w:sz w:val="36"/>
-          <w:szCs w:val="36"/>
+          <w:sz w:val="40"/>
+          <w:szCs w:val="40"/>
           <w:lang w:val="en-IN" w:eastAsia="en-GB"/>
         </w:rPr>
         <w:t>Astrounauts list</w:t>
@@ -980,8 +1153,8 @@
         <w:rPr>
           <w:rFonts w:ascii="Roboto" w:eastAsia="Times New Roman" w:hAnsi="Roboto" w:cs="Times New Roman"/>
           <w:color w:val="FF0000"/>
-          <w:sz w:val="36"/>
-          <w:szCs w:val="36"/>
+          <w:sz w:val="40"/>
+          <w:szCs w:val="40"/>
           <w:lang w:val="en-IN" w:eastAsia="en-GB"/>
         </w:rPr>
       </w:pPr>
@@ -989,8 +1162,8 @@
         <w:rPr>
           <w:rFonts w:ascii="Roboto" w:eastAsia="Times New Roman" w:hAnsi="Roboto" w:cs="Times New Roman"/>
           <w:color w:val="FF0000"/>
-          <w:sz w:val="36"/>
-          <w:szCs w:val="36"/>
+          <w:sz w:val="40"/>
+          <w:szCs w:val="40"/>
           <w:lang w:val="en-IN" w:eastAsia="en-GB"/>
         </w:rPr>
         <w:t>Live location mapping</w:t>
@@ -1007,8 +1180,8 @@
         <w:rPr>
           <w:rFonts w:ascii="Roboto" w:eastAsia="Times New Roman" w:hAnsi="Roboto" w:cs="Times New Roman"/>
           <w:color w:val="FF0000"/>
-          <w:sz w:val="36"/>
-          <w:szCs w:val="36"/>
+          <w:sz w:val="40"/>
+          <w:szCs w:val="40"/>
           <w:lang w:val="en-IN" w:eastAsia="en-GB"/>
         </w:rPr>
       </w:pPr>
@@ -1016,8 +1189,8 @@
         <w:rPr>
           <w:rFonts w:ascii="Roboto" w:eastAsia="Times New Roman" w:hAnsi="Roboto" w:cs="Times New Roman"/>
           <w:color w:val="FF0000"/>
-          <w:sz w:val="36"/>
-          <w:szCs w:val="36"/>
+          <w:sz w:val="40"/>
+          <w:szCs w:val="40"/>
           <w:lang w:val="en-IN" w:eastAsia="en-GB"/>
         </w:rPr>
         <w:t>Info page</w:t>
@@ -1034,8 +1207,8 @@
         <w:rPr>
           <w:rFonts w:ascii="Roboto" w:eastAsia="Times New Roman" w:hAnsi="Roboto" w:cs="Times New Roman"/>
           <w:color w:val="FF0000"/>
-          <w:sz w:val="36"/>
-          <w:szCs w:val="36"/>
+          <w:sz w:val="40"/>
+          <w:szCs w:val="40"/>
           <w:lang w:val="en-IN" w:eastAsia="en-GB"/>
         </w:rPr>
       </w:pPr>
@@ -1043,8 +1216,8 @@
         <w:rPr>
           <w:rFonts w:ascii="Roboto" w:eastAsia="Times New Roman" w:hAnsi="Roboto" w:cs="Times New Roman"/>
           <w:color w:val="FF0000"/>
-          <w:sz w:val="36"/>
-          <w:szCs w:val="36"/>
+          <w:sz w:val="40"/>
+          <w:szCs w:val="40"/>
           <w:lang w:val="en-IN" w:eastAsia="en-GB"/>
         </w:rPr>
         <w:t>E</w:t>
@@ -1053,8 +1226,8 @@
         <w:rPr>
           <w:rFonts w:ascii="Roboto" w:eastAsia="Times New Roman" w:hAnsi="Roboto" w:cs="Times New Roman"/>
           <w:color w:val="FF0000"/>
-          <w:sz w:val="36"/>
-          <w:szCs w:val="36"/>
+          <w:sz w:val="40"/>
+          <w:szCs w:val="40"/>
           <w:lang w:val="en-IN" w:eastAsia="en-GB"/>
         </w:rPr>
         <w:t>R</w:t>
@@ -1063,8 +1236,8 @@
         <w:rPr>
           <w:rFonts w:ascii="Roboto" w:eastAsia="Times New Roman" w:hAnsi="Roboto" w:cs="Times New Roman"/>
           <w:color w:val="FF0000"/>
-          <w:sz w:val="36"/>
-          <w:szCs w:val="36"/>
+          <w:sz w:val="40"/>
+          <w:szCs w:val="40"/>
           <w:lang w:val="en-IN" w:eastAsia="en-GB"/>
         </w:rPr>
         <w:t xml:space="preserve"> diagram and D</w:t>
@@ -1073,8 +1246,8 @@
         <w:rPr>
           <w:rFonts w:ascii="Roboto" w:eastAsia="Times New Roman" w:hAnsi="Roboto" w:cs="Times New Roman"/>
           <w:color w:val="FF0000"/>
-          <w:sz w:val="36"/>
-          <w:szCs w:val="36"/>
+          <w:sz w:val="40"/>
+          <w:szCs w:val="40"/>
           <w:lang w:val="en-IN" w:eastAsia="en-GB"/>
         </w:rPr>
         <w:t>FD</w:t>
@@ -1091,8 +1264,8 @@
         <w:rPr>
           <w:rFonts w:ascii="Roboto" w:eastAsia="Times New Roman" w:hAnsi="Roboto" w:cs="Times New Roman"/>
           <w:color w:val="FF0000"/>
-          <w:sz w:val="36"/>
-          <w:szCs w:val="36"/>
+          <w:sz w:val="40"/>
+          <w:szCs w:val="40"/>
           <w:lang w:val="en-IN" w:eastAsia="en-GB"/>
         </w:rPr>
       </w:pPr>
@@ -1100,8 +1273,8 @@
         <w:rPr>
           <w:rFonts w:ascii="Roboto" w:eastAsia="Times New Roman" w:hAnsi="Roboto" w:cs="Times New Roman"/>
           <w:color w:val="FF0000"/>
-          <w:sz w:val="36"/>
-          <w:szCs w:val="36"/>
+          <w:sz w:val="40"/>
+          <w:szCs w:val="40"/>
           <w:lang w:val="en-IN" w:eastAsia="en-GB"/>
         </w:rPr>
         <w:t>Try Live plotting</w:t>

</xml_diff>

<commit_message>
database test entry working
</commit_message>
<xml_diff>
--- a/Project Documentation.docx
+++ b/Project Documentation.docx
@@ -439,6 +439,18 @@
           <w:lang w:val="en-IN" w:eastAsia="en-GB"/>
         </w:rPr>
       </w:pPr>
+      <w:r>
+        <w:rPr>
+          <w:rFonts w:ascii="Roboto" w:eastAsia="Times New Roman" w:hAnsi="Roboto" w:cs="Times New Roman"/>
+          <w:b/>
+          <w:bCs/>
+          <w:color w:val="000000" w:themeColor="text1"/>
+          <w:sz w:val="40"/>
+          <w:szCs w:val="40"/>
+          <w:lang w:val="en-IN" w:eastAsia="en-GB"/>
+        </w:rPr>
+        <w:t>https://mobirise.com/</w:t>
+      </w:r>
     </w:p>
     <w:p>
       <w:pPr>
@@ -1278,6 +1290,33 @@
           <w:lang w:val="en-IN" w:eastAsia="en-GB"/>
         </w:rPr>
         <w:t>Try Live plotting</w:t>
+      </w:r>
+    </w:p>
+    <w:p>
+      <w:pPr>
+        <w:pStyle w:val="ListParagraph"/>
+        <w:numPr>
+          <w:ilvl w:val="0"/>
+          <w:numId w:val="2"/>
+        </w:numPr>
+        <w:jc w:val="both"/>
+        <w:rPr>
+          <w:rFonts w:ascii="Roboto" w:eastAsia="Times New Roman" w:hAnsi="Roboto" w:cs="Times New Roman"/>
+          <w:color w:val="FF0000"/>
+          <w:sz w:val="40"/>
+          <w:szCs w:val="40"/>
+          <w:lang w:val="en-IN" w:eastAsia="en-GB"/>
+        </w:rPr>
+      </w:pPr>
+      <w:r>
+        <w:rPr>
+          <w:rFonts w:ascii="Roboto" w:eastAsia="Times New Roman" w:hAnsi="Roboto" w:cs="Times New Roman"/>
+          <w:color w:val="FF0000"/>
+          <w:sz w:val="40"/>
+          <w:szCs w:val="40"/>
+          <w:lang w:val="en-IN" w:eastAsia="en-GB"/>
+        </w:rPr>
+        <w:t>Try Wikipedia</w:t>
       </w:r>
     </w:p>
     <w:sectPr>

</xml_diff>

<commit_message>
commit before database integration
</commit_message>
<xml_diff>
--- a/Project Documentation.docx
+++ b/Project Documentation.docx
@@ -528,8 +528,30 @@
           <w:szCs w:val="48"/>
           <w:lang w:val="en-IN" w:eastAsia="en-GB"/>
         </w:rPr>
-        <w:t>Front-End</w:t>
-      </w:r>
+        <w:t xml:space="preserve">Front-End : </w:t>
+      </w:r>
+      <w:r>
+        <w:rPr>
+          <w:rFonts w:ascii="Roboto" w:eastAsia="Times New Roman" w:hAnsi="Roboto" w:cs="Times New Roman"/>
+          <w:color w:val="000000" w:themeColor="text1"/>
+          <w:sz w:val="48"/>
+          <w:szCs w:val="48"/>
+          <w:lang w:val="en-IN" w:eastAsia="en-GB"/>
+        </w:rPr>
+        <w:t>HTML, CSS, JavaScript</w:t>
+      </w:r>
+    </w:p>
+    <w:p>
+      <w:pPr>
+        <w:jc w:val="both"/>
+        <w:rPr>
+          <w:rFonts w:ascii="Roboto" w:eastAsia="Times New Roman" w:hAnsi="Roboto" w:cs="Times New Roman"/>
+          <w:color w:val="000000" w:themeColor="text1"/>
+          <w:sz w:val="48"/>
+          <w:szCs w:val="48"/>
+          <w:lang w:val="en-IN" w:eastAsia="en-GB"/>
+        </w:rPr>
+      </w:pPr>
       <w:r>
         <w:rPr>
           <w:rFonts w:ascii="Roboto" w:eastAsia="Times New Roman" w:hAnsi="Roboto" w:cs="Times New Roman"/>
@@ -540,65 +562,7 @@
           <w:szCs w:val="48"/>
           <w:lang w:val="en-IN" w:eastAsia="en-GB"/>
         </w:rPr>
-        <w:t xml:space="preserve"> :</w:t>
-      </w:r>
-      <w:r>
-        <w:rPr>
-          <w:rFonts w:ascii="Roboto" w:eastAsia="Times New Roman" w:hAnsi="Roboto" w:cs="Times New Roman"/>
-          <w:b/>
-          <w:bCs/>
-          <w:color w:val="000000" w:themeColor="text1"/>
-          <w:sz w:val="48"/>
-          <w:szCs w:val="48"/>
-          <w:lang w:val="en-IN" w:eastAsia="en-GB"/>
-        </w:rPr>
-        <w:t xml:space="preserve"> </w:t>
-      </w:r>
-      <w:r>
-        <w:rPr>
-          <w:rFonts w:ascii="Roboto" w:eastAsia="Times New Roman" w:hAnsi="Roboto" w:cs="Times New Roman"/>
-          <w:color w:val="000000" w:themeColor="text1"/>
-          <w:sz w:val="48"/>
-          <w:szCs w:val="48"/>
-          <w:lang w:val="en-IN" w:eastAsia="en-GB"/>
-        </w:rPr>
-        <w:t>HTML, CSS, JavaScript</w:t>
-      </w:r>
-    </w:p>
-    <w:p>
-      <w:pPr>
-        <w:jc w:val="both"/>
-        <w:rPr>
-          <w:rFonts w:ascii="Roboto" w:eastAsia="Times New Roman" w:hAnsi="Roboto" w:cs="Times New Roman"/>
-          <w:color w:val="000000" w:themeColor="text1"/>
-          <w:sz w:val="48"/>
-          <w:szCs w:val="48"/>
-          <w:lang w:val="en-IN" w:eastAsia="en-GB"/>
-        </w:rPr>
-      </w:pPr>
-      <w:r>
-        <w:rPr>
-          <w:rFonts w:ascii="Roboto" w:eastAsia="Times New Roman" w:hAnsi="Roboto" w:cs="Times New Roman"/>
-          <w:b/>
-          <w:bCs/>
-          <w:color w:val="000000" w:themeColor="text1"/>
-          <w:sz w:val="48"/>
-          <w:szCs w:val="48"/>
-          <w:lang w:val="en-IN" w:eastAsia="en-GB"/>
-        </w:rPr>
-        <w:t>Back-End</w:t>
-      </w:r>
-      <w:r>
-        <w:rPr>
-          <w:rFonts w:ascii="Roboto" w:eastAsia="Times New Roman" w:hAnsi="Roboto" w:cs="Times New Roman"/>
-          <w:b/>
-          <w:bCs/>
-          <w:color w:val="000000" w:themeColor="text1"/>
-          <w:sz w:val="48"/>
-          <w:szCs w:val="48"/>
-          <w:lang w:val="en-IN" w:eastAsia="en-GB"/>
-        </w:rPr>
-        <w:t xml:space="preserve"> :</w:t>
+        <w:t>Back-End :</w:t>
       </w:r>
       <w:r>
         <w:rPr>
@@ -1050,7 +1014,28 @@
           <w:szCs w:val="40"/>
           <w:lang w:val="en-IN" w:eastAsia="en-GB"/>
         </w:rPr>
+        <w:lastRenderedPageBreak/>
         <w:t>GitHub</w:t>
+      </w:r>
+      <w:r>
+        <w:rPr>
+          <w:rFonts w:ascii="Roboto" w:eastAsia="Times New Roman" w:hAnsi="Roboto" w:cs="Times New Roman"/>
+          <w:color w:val="00B050"/>
+          <w:sz w:val="40"/>
+          <w:szCs w:val="40"/>
+          <w:lang w:val="en-IN" w:eastAsia="en-GB"/>
+        </w:rPr>
+        <w:t xml:space="preserve"> </w:t>
+      </w:r>
+      <w:r>
+        <w:rPr>
+          <w:rFonts w:ascii="Roboto" w:eastAsia="Times New Roman" w:hAnsi="Roboto" w:cs="Times New Roman"/>
+          <w:color w:val="00B050"/>
+          <w:sz w:val="40"/>
+          <w:szCs w:val="40"/>
+          <w:lang w:val="en-IN" w:eastAsia="en-GB"/>
+        </w:rPr>
+        <w:t>https://git-scm.com/book/en/v2/Getting-Started-About-Version-Control</w:t>
       </w:r>
     </w:p>
     <w:p>
@@ -1126,6 +1111,16 @@
         </w:rPr>
         <w:t>Database connectivity</w:t>
       </w:r>
+      <w:r>
+        <w:rPr>
+          <w:rFonts w:ascii="Roboto" w:eastAsia="Times New Roman" w:hAnsi="Roboto" w:cs="Times New Roman"/>
+          <w:color w:val="FF0000"/>
+          <w:sz w:val="40"/>
+          <w:szCs w:val="40"/>
+          <w:lang w:val="en-IN" w:eastAsia="en-GB"/>
+        </w:rPr>
+        <w:t xml:space="preserve">  - Connected</w:t>
+      </w:r>
     </w:p>
     <w:p>
       <w:pPr>
@@ -1153,6 +1148,16 @@
         </w:rPr>
         <w:t>Astrounauts list</w:t>
       </w:r>
+      <w:r>
+        <w:rPr>
+          <w:rFonts w:ascii="Roboto" w:eastAsia="Times New Roman" w:hAnsi="Roboto" w:cs="Times New Roman"/>
+          <w:color w:val="FF0000"/>
+          <w:sz w:val="40"/>
+          <w:szCs w:val="40"/>
+          <w:lang w:val="en-IN" w:eastAsia="en-GB"/>
+        </w:rPr>
+        <w:t xml:space="preserve"> – Link to wiki</w:t>
+      </w:r>
     </w:p>
     <w:p>
       <w:pPr>
@@ -1178,7 +1183,7 @@
           <w:szCs w:val="40"/>
           <w:lang w:val="en-IN" w:eastAsia="en-GB"/>
         </w:rPr>
-        <w:t>Live location mapping</w:t>
+        <w:t>Astrounauts only of the ISS</w:t>
       </w:r>
     </w:p>
     <w:p>
@@ -1289,7 +1294,7 @@
           <w:szCs w:val="40"/>
           <w:lang w:val="en-IN" w:eastAsia="en-GB"/>
         </w:rPr>
-        <w:t>Try Live plotting</w:t>
+        <w:t>Try Wikipedia</w:t>
       </w:r>
     </w:p>
     <w:p>
@@ -1316,7 +1321,374 @@
           <w:szCs w:val="40"/>
           <w:lang w:val="en-IN" w:eastAsia="en-GB"/>
         </w:rPr>
-        <w:t>Try Wikipedia</w:t>
+        <w:t>Comments/ Documentation</w:t>
+      </w:r>
+    </w:p>
+    <w:p>
+      <w:pPr>
+        <w:jc w:val="both"/>
+        <w:rPr>
+          <w:rFonts w:ascii="Roboto" w:eastAsia="Times New Roman" w:hAnsi="Roboto" w:cs="Times New Roman"/>
+          <w:sz w:val="40"/>
+          <w:szCs w:val="40"/>
+          <w:lang w:val="en-IN" w:eastAsia="en-GB"/>
+        </w:rPr>
+      </w:pPr>
+    </w:p>
+    <w:p>
+      <w:pPr>
+        <w:jc w:val="both"/>
+        <w:rPr>
+          <w:rFonts w:ascii="Roboto" w:eastAsia="Times New Roman" w:hAnsi="Roboto" w:cs="Times New Roman"/>
+          <w:sz w:val="40"/>
+          <w:szCs w:val="40"/>
+          <w:lang w:val="en-IN" w:eastAsia="en-GB"/>
+        </w:rPr>
+      </w:pPr>
+    </w:p>
+    <w:p>
+      <w:pPr>
+        <w:jc w:val="both"/>
+        <w:rPr>
+          <w:rFonts w:ascii="Roboto" w:eastAsia="Times New Roman" w:hAnsi="Roboto" w:cs="Times New Roman"/>
+          <w:sz w:val="40"/>
+          <w:szCs w:val="40"/>
+          <w:lang w:val="en-IN" w:eastAsia="en-GB"/>
+        </w:rPr>
+      </w:pPr>
+    </w:p>
+    <w:p>
+      <w:pPr>
+        <w:jc w:val="both"/>
+        <w:rPr>
+          <w:rFonts w:ascii="Roboto" w:eastAsia="Times New Roman" w:hAnsi="Roboto" w:cs="Times New Roman"/>
+          <w:sz w:val="40"/>
+          <w:szCs w:val="40"/>
+          <w:lang w:val="en-IN" w:eastAsia="en-GB"/>
+        </w:rPr>
+      </w:pPr>
+    </w:p>
+    <w:p>
+      <w:pPr>
+        <w:jc w:val="both"/>
+        <w:rPr>
+          <w:rFonts w:ascii="Roboto" w:eastAsia="Times New Roman" w:hAnsi="Roboto" w:cs="Times New Roman"/>
+          <w:sz w:val="40"/>
+          <w:szCs w:val="40"/>
+          <w:lang w:val="en-IN" w:eastAsia="en-GB"/>
+        </w:rPr>
+      </w:pPr>
+      <w:r>
+        <w:rPr>
+          <w:rFonts w:ascii="Roboto" w:eastAsia="Times New Roman" w:hAnsi="Roboto" w:cs="Times New Roman"/>
+          <w:sz w:val="40"/>
+          <w:szCs w:val="40"/>
+          <w:lang w:val="en-IN" w:eastAsia="en-GB"/>
+        </w:rPr>
+        <w:t>Hardware and Software Requirements</w:t>
+      </w:r>
+    </w:p>
+    <w:p>
+      <w:pPr>
+        <w:jc w:val="both"/>
+        <w:rPr>
+          <w:rFonts w:ascii="Roboto" w:eastAsia="Times New Roman" w:hAnsi="Roboto" w:cs="Times New Roman"/>
+          <w:sz w:val="40"/>
+          <w:szCs w:val="40"/>
+          <w:lang w:val="en-IN" w:eastAsia="en-GB"/>
+        </w:rPr>
+      </w:pPr>
+      <w:r>
+        <w:rPr>
+          <w:rFonts w:ascii="Roboto" w:eastAsia="Times New Roman" w:hAnsi="Roboto" w:cs="Times New Roman"/>
+          <w:sz w:val="40"/>
+          <w:szCs w:val="40"/>
+          <w:lang w:val="en-IN" w:eastAsia="en-GB"/>
+        </w:rPr>
+        <w:t>Recommended Operating Systems</w:t>
+      </w:r>
+    </w:p>
+    <w:p>
+      <w:pPr>
+        <w:jc w:val="both"/>
+        <w:rPr>
+          <w:rFonts w:ascii="Roboto" w:eastAsia="Times New Roman" w:hAnsi="Roboto" w:cs="Times New Roman"/>
+          <w:sz w:val="40"/>
+          <w:szCs w:val="40"/>
+          <w:lang w:val="en-IN" w:eastAsia="en-GB"/>
+        </w:rPr>
+      </w:pPr>
+      <w:r>
+        <w:rPr>
+          <w:rFonts w:ascii="Roboto" w:eastAsia="Times New Roman" w:hAnsi="Roboto" w:cs="Times New Roman"/>
+          <w:sz w:val="40"/>
+          <w:szCs w:val="40"/>
+          <w:lang w:val="en-IN" w:eastAsia="en-GB"/>
+        </w:rPr>
+        <w:t>Windows: 7 or newer</w:t>
+      </w:r>
+    </w:p>
+    <w:p>
+      <w:pPr>
+        <w:jc w:val="both"/>
+        <w:rPr>
+          <w:rFonts w:ascii="Roboto" w:eastAsia="Times New Roman" w:hAnsi="Roboto" w:cs="Times New Roman"/>
+          <w:sz w:val="40"/>
+          <w:szCs w:val="40"/>
+          <w:lang w:val="en-IN" w:eastAsia="en-GB"/>
+        </w:rPr>
+      </w:pPr>
+      <w:r>
+        <w:rPr>
+          <w:rFonts w:ascii="Roboto" w:eastAsia="Times New Roman" w:hAnsi="Roboto" w:cs="Times New Roman"/>
+          <w:sz w:val="40"/>
+          <w:szCs w:val="40"/>
+          <w:lang w:val="en-IN" w:eastAsia="en-GB"/>
+        </w:rPr>
+        <w:t>MAC: OS X v10.7 or higher</w:t>
+      </w:r>
+    </w:p>
+    <w:p>
+      <w:pPr>
+        <w:jc w:val="both"/>
+        <w:rPr>
+          <w:rFonts w:ascii="Roboto" w:eastAsia="Times New Roman" w:hAnsi="Roboto" w:cs="Times New Roman"/>
+          <w:sz w:val="40"/>
+          <w:szCs w:val="40"/>
+          <w:lang w:val="en-IN" w:eastAsia="en-GB"/>
+        </w:rPr>
+      </w:pPr>
+      <w:r>
+        <w:rPr>
+          <w:rFonts w:ascii="Roboto" w:eastAsia="Times New Roman" w:hAnsi="Roboto" w:cs="Times New Roman"/>
+          <w:sz w:val="40"/>
+          <w:szCs w:val="40"/>
+          <w:lang w:val="en-IN" w:eastAsia="en-GB"/>
+        </w:rPr>
+        <w:t>Linux: Ubuntu</w:t>
+      </w:r>
+    </w:p>
+    <w:p>
+      <w:pPr>
+        <w:jc w:val="both"/>
+        <w:rPr>
+          <w:rFonts w:ascii="Roboto" w:eastAsia="Times New Roman" w:hAnsi="Roboto" w:cs="Times New Roman"/>
+          <w:sz w:val="40"/>
+          <w:szCs w:val="40"/>
+          <w:lang w:val="en-IN" w:eastAsia="en-GB"/>
+        </w:rPr>
+      </w:pPr>
+      <w:r>
+        <w:rPr>
+          <w:rFonts w:ascii="Roboto" w:eastAsia="Times New Roman" w:hAnsi="Roboto" w:cs="Times New Roman"/>
+          <w:sz w:val="40"/>
+          <w:szCs w:val="40"/>
+          <w:lang w:val="en-IN" w:eastAsia="en-GB"/>
+        </w:rPr>
+        <w:lastRenderedPageBreak/>
+        <w:t>Hardware Requirements</w:t>
+      </w:r>
+    </w:p>
+    <w:p>
+      <w:pPr>
+        <w:jc w:val="both"/>
+        <w:rPr>
+          <w:rFonts w:ascii="Roboto" w:eastAsia="Times New Roman" w:hAnsi="Roboto" w:cs="Times New Roman"/>
+          <w:sz w:val="40"/>
+          <w:szCs w:val="40"/>
+          <w:lang w:val="en-IN" w:eastAsia="en-GB"/>
+        </w:rPr>
+      </w:pPr>
+    </w:p>
+    <w:p>
+      <w:pPr>
+        <w:jc w:val="both"/>
+        <w:rPr>
+          <w:rFonts w:ascii="Roboto" w:eastAsia="Times New Roman" w:hAnsi="Roboto" w:cs="Times New Roman"/>
+          <w:sz w:val="40"/>
+          <w:szCs w:val="40"/>
+          <w:lang w:val="en-IN" w:eastAsia="en-GB"/>
+        </w:rPr>
+      </w:pPr>
+      <w:r>
+        <w:rPr>
+          <w:rFonts w:ascii="Roboto" w:eastAsia="Times New Roman" w:hAnsi="Roboto" w:cs="Times New Roman"/>
+          <w:sz w:val="40"/>
+          <w:szCs w:val="40"/>
+          <w:lang w:val="en-IN" w:eastAsia="en-GB"/>
+        </w:rPr>
+        <w:t>Processor: Minimum 1 GHz; Recommended 2GHz or more</w:t>
+      </w:r>
+    </w:p>
+    <w:p>
+      <w:pPr>
+        <w:jc w:val="both"/>
+        <w:rPr>
+          <w:rFonts w:ascii="Roboto" w:eastAsia="Times New Roman" w:hAnsi="Roboto" w:cs="Times New Roman"/>
+          <w:sz w:val="40"/>
+          <w:szCs w:val="40"/>
+          <w:lang w:val="en-IN" w:eastAsia="en-GB"/>
+        </w:rPr>
+      </w:pPr>
+      <w:r>
+        <w:rPr>
+          <w:rFonts w:ascii="Roboto" w:eastAsia="Times New Roman" w:hAnsi="Roboto" w:cs="Times New Roman"/>
+          <w:sz w:val="40"/>
+          <w:szCs w:val="40"/>
+          <w:lang w:val="en-IN" w:eastAsia="en-GB"/>
+        </w:rPr>
+        <w:t>Ethernet connection (LAN) OR a wireless adapter (Wi-Fi)</w:t>
+      </w:r>
+    </w:p>
+    <w:p>
+      <w:pPr>
+        <w:jc w:val="both"/>
+        <w:rPr>
+          <w:rFonts w:ascii="Roboto" w:eastAsia="Times New Roman" w:hAnsi="Roboto" w:cs="Times New Roman"/>
+          <w:sz w:val="40"/>
+          <w:szCs w:val="40"/>
+          <w:lang w:val="en-IN" w:eastAsia="en-GB"/>
+        </w:rPr>
+      </w:pPr>
+      <w:r>
+        <w:rPr>
+          <w:rFonts w:ascii="Roboto" w:eastAsia="Times New Roman" w:hAnsi="Roboto" w:cs="Times New Roman"/>
+          <w:sz w:val="40"/>
+          <w:szCs w:val="40"/>
+          <w:lang w:val="en-IN" w:eastAsia="en-GB"/>
+        </w:rPr>
+        <w:t>Hard Drive: Minimum 32 GB; Recommended 64 GB or more</w:t>
+      </w:r>
+    </w:p>
+    <w:p>
+      <w:pPr>
+        <w:jc w:val="both"/>
+        <w:rPr>
+          <w:rFonts w:ascii="Roboto" w:eastAsia="Times New Roman" w:hAnsi="Roboto" w:cs="Times New Roman"/>
+          <w:sz w:val="40"/>
+          <w:szCs w:val="40"/>
+          <w:lang w:val="en-IN" w:eastAsia="en-GB"/>
+        </w:rPr>
+      </w:pPr>
+      <w:r>
+        <w:rPr>
+          <w:rFonts w:ascii="Roboto" w:eastAsia="Times New Roman" w:hAnsi="Roboto" w:cs="Times New Roman"/>
+          <w:sz w:val="40"/>
+          <w:szCs w:val="40"/>
+          <w:lang w:val="en-IN" w:eastAsia="en-GB"/>
+        </w:rPr>
+        <w:t>Memory (RAM): Minimum 1 GB; Recommended 4 GB or above</w:t>
+      </w:r>
+    </w:p>
+    <w:p>
+      <w:pPr>
+        <w:jc w:val="both"/>
+        <w:rPr>
+          <w:rFonts w:ascii="Roboto" w:eastAsia="Times New Roman" w:hAnsi="Roboto" w:cs="Times New Roman"/>
+          <w:sz w:val="40"/>
+          <w:szCs w:val="40"/>
+          <w:lang w:val="en-IN" w:eastAsia="en-GB"/>
+        </w:rPr>
+      </w:pPr>
+      <w:r>
+        <w:rPr>
+          <w:rFonts w:ascii="Roboto" w:eastAsia="Times New Roman" w:hAnsi="Roboto" w:cs="Times New Roman"/>
+          <w:sz w:val="40"/>
+          <w:szCs w:val="40"/>
+          <w:lang w:val="en-IN" w:eastAsia="en-GB"/>
+        </w:rPr>
+        <w:t>Recommended Software</w:t>
+      </w:r>
+    </w:p>
+    <w:p>
+      <w:pPr>
+        <w:jc w:val="both"/>
+        <w:rPr>
+          <w:rFonts w:ascii="Roboto" w:eastAsia="Times New Roman" w:hAnsi="Roboto" w:cs="Times New Roman"/>
+          <w:sz w:val="40"/>
+          <w:szCs w:val="40"/>
+          <w:lang w:val="en-IN" w:eastAsia="en-GB"/>
+        </w:rPr>
+      </w:pPr>
+      <w:r>
+        <w:rPr>
+          <w:rFonts w:ascii="Roboto" w:eastAsia="Times New Roman" w:hAnsi="Roboto" w:cs="Times New Roman"/>
+          <w:sz w:val="40"/>
+          <w:szCs w:val="40"/>
+          <w:lang w:val="en-IN" w:eastAsia="en-GB"/>
+        </w:rPr>
+        <w:t>Supported Browsers</w:t>
+      </w:r>
+    </w:p>
+    <w:p>
+      <w:pPr>
+        <w:jc w:val="both"/>
+        <w:rPr>
+          <w:rFonts w:ascii="Roboto" w:eastAsia="Times New Roman" w:hAnsi="Roboto" w:cs="Times New Roman"/>
+          <w:sz w:val="40"/>
+          <w:szCs w:val="40"/>
+          <w:lang w:val="en-IN" w:eastAsia="en-GB"/>
+        </w:rPr>
+      </w:pPr>
+      <w:r>
+        <w:rPr>
+          <w:rFonts w:ascii="Roboto" w:eastAsia="Times New Roman" w:hAnsi="Roboto" w:cs="Times New Roman"/>
+          <w:sz w:val="40"/>
+          <w:szCs w:val="40"/>
+          <w:lang w:val="en-IN" w:eastAsia="en-GB"/>
+        </w:rPr>
+        <w:t xml:space="preserve"> However, we recommend downloading Firefox and/or Chrome in addition to having or Safari.</w:t>
+      </w:r>
+    </w:p>
+    <w:p>
+      <w:pPr>
+        <w:jc w:val="both"/>
+        <w:rPr>
+          <w:rFonts w:ascii="Roboto" w:eastAsia="Times New Roman" w:hAnsi="Roboto" w:cs="Times New Roman"/>
+          <w:sz w:val="40"/>
+          <w:szCs w:val="40"/>
+          <w:lang w:val="en-IN" w:eastAsia="en-GB"/>
+        </w:rPr>
+      </w:pPr>
+    </w:p>
+    <w:p>
+      <w:pPr>
+        <w:jc w:val="both"/>
+        <w:rPr>
+          <w:rFonts w:ascii="Roboto" w:eastAsia="Times New Roman" w:hAnsi="Roboto" w:cs="Times New Roman"/>
+          <w:sz w:val="40"/>
+          <w:szCs w:val="40"/>
+          <w:lang w:val="en-IN" w:eastAsia="en-GB"/>
+        </w:rPr>
+      </w:pPr>
+      <w:r>
+        <w:rPr>
+          <w:rFonts w:ascii="Roboto" w:eastAsia="Times New Roman" w:hAnsi="Roboto" w:cs="Times New Roman"/>
+          <w:sz w:val="40"/>
+          <w:szCs w:val="40"/>
+          <w:lang w:val="en-IN" w:eastAsia="en-GB"/>
+        </w:rPr>
+        <w:t>Firefox</w:t>
+      </w:r>
+    </w:p>
+    <w:p>
+      <w:pPr>
+        <w:jc w:val="both"/>
+        <w:rPr>
+          <w:rFonts w:ascii="Roboto" w:eastAsia="Times New Roman" w:hAnsi="Roboto" w:cs="Times New Roman"/>
+          <w:sz w:val="40"/>
+          <w:szCs w:val="40"/>
+          <w:lang w:val="en-IN" w:eastAsia="en-GB"/>
+        </w:rPr>
+      </w:pPr>
+      <w:r>
+        <w:rPr>
+          <w:rFonts w:ascii="Roboto" w:eastAsia="Times New Roman" w:hAnsi="Roboto" w:cs="Times New Roman"/>
+          <w:sz w:val="40"/>
+          <w:szCs w:val="40"/>
+          <w:lang w:val="en-IN" w:eastAsia="en-GB"/>
+        </w:rPr>
+        <w:t>Chrome</w:t>
       </w:r>
     </w:p>
     <w:sectPr>

</xml_diff>

<commit_message>
Astronaut wiki url working
</commit_message>
<xml_diff>
--- a/Project Documentation.docx
+++ b/Project Documentation.docx
@@ -1095,16 +1095,16 @@
         <w:jc w:val="both"/>
         <w:rPr>
           <w:rFonts w:ascii="Roboto" w:eastAsia="Times New Roman" w:hAnsi="Roboto" w:cs="Times New Roman"/>
-          <w:color w:val="FF0000"/>
-          <w:sz w:val="40"/>
-          <w:szCs w:val="40"/>
-          <w:lang w:val="en-IN" w:eastAsia="en-GB"/>
-        </w:rPr>
-      </w:pPr>
-      <w:r>
-        <w:rPr>
-          <w:rFonts w:ascii="Roboto" w:eastAsia="Times New Roman" w:hAnsi="Roboto" w:cs="Times New Roman"/>
-          <w:color w:val="FF0000"/>
+          <w:color w:val="00B050"/>
+          <w:sz w:val="40"/>
+          <w:szCs w:val="40"/>
+          <w:lang w:val="en-IN" w:eastAsia="en-GB"/>
+        </w:rPr>
+      </w:pPr>
+      <w:r>
+        <w:rPr>
+          <w:rFonts w:ascii="Roboto" w:eastAsia="Times New Roman" w:hAnsi="Roboto" w:cs="Times New Roman"/>
+          <w:color w:val="00B050"/>
           <w:sz w:val="40"/>
           <w:szCs w:val="40"/>
           <w:lang w:val="en-IN" w:eastAsia="en-GB"/>
@@ -1114,7 +1114,7 @@
       <w:r>
         <w:rPr>
           <w:rFonts w:ascii="Roboto" w:eastAsia="Times New Roman" w:hAnsi="Roboto" w:cs="Times New Roman"/>
-          <w:color w:val="FF0000"/>
+          <w:color w:val="00B050"/>
           <w:sz w:val="40"/>
           <w:szCs w:val="40"/>
           <w:lang w:val="en-IN" w:eastAsia="en-GB"/>
@@ -1322,6 +1322,16 @@
           <w:lang w:val="en-IN" w:eastAsia="en-GB"/>
         </w:rPr>
         <w:t>Comments/ Documentation</w:t>
+      </w:r>
+      <w:r>
+        <w:rPr>
+          <w:rFonts w:ascii="Roboto" w:eastAsia="Times New Roman" w:hAnsi="Roboto" w:cs="Times New Roman"/>
+          <w:color w:val="FF0000"/>
+          <w:sz w:val="40"/>
+          <w:szCs w:val="40"/>
+          <w:lang w:val="en-IN" w:eastAsia="en-GB"/>
+        </w:rPr>
+        <w:t xml:space="preserve"> revision</w:t>
       </w:r>
     </w:p>
     <w:p>

</xml_diff>